<commit_message>
Update Testcase OrderView + FoodDetailView
</commit_message>
<xml_diff>
--- a/02_Analysis/TestCase_FoodDetailView.docx
+++ b/02_Analysis/TestCase_FoodDetailView.docx
@@ -315,22 +315,20 @@
         <w:tc>
           <w:tcPr>
             <w:tcW w:w="745" w:type="dxa"/>
-            <w:shd w:val="clear" w:color="auto" w:fill="FF0000"/>
-          </w:tcPr>
-          <w:p>
-            <w:pPr>
-              <w:spacing w:line="276" w:lineRule="auto"/>
-              <w:rPr>
-                <w:rFonts w:ascii="Arial" w:hAnsi="Arial" w:cs="Arial"/>
-                <w:color w:val="FFFFFF" w:themeColor="background1"/>
-                <w:sz w:val="28"/>
-                <w:szCs w:val="28"/>
-              </w:rPr>
-            </w:pPr>
-            <w:r>
-              <w:rPr>
-                <w:rFonts w:ascii="Arial" w:hAnsi="Arial" w:cs="Arial"/>
-                <w:color w:val="FFFFFF" w:themeColor="background1"/>
+            <w:shd w:val="clear" w:color="auto" w:fill="auto"/>
+          </w:tcPr>
+          <w:p>
+            <w:pPr>
+              <w:spacing w:line="276" w:lineRule="auto"/>
+              <w:rPr>
+                <w:rFonts w:ascii="Arial" w:hAnsi="Arial" w:cs="Arial"/>
+                <w:sz w:val="28"/>
+                <w:szCs w:val="28"/>
+              </w:rPr>
+            </w:pPr>
+            <w:r>
+              <w:rPr>
+                <w:rFonts w:ascii="Arial" w:hAnsi="Arial" w:cs="Arial"/>
                 <w:sz w:val="28"/>
                 <w:szCs w:val="28"/>
               </w:rPr>
@@ -347,22 +345,20 @@
               <w:bottom w:val="single" w:sz="4" w:space="0" w:color="auto"/>
               <w:right w:val="single" w:sz="4" w:space="0" w:color="auto"/>
             </w:tcBorders>
-            <w:shd w:val="clear" w:color="auto" w:fill="FF0000"/>
-          </w:tcPr>
-          <w:p>
-            <w:pPr>
-              <w:spacing w:line="276" w:lineRule="auto"/>
-              <w:rPr>
-                <w:rFonts w:ascii="Arial" w:hAnsi="Arial" w:cs="Arial"/>
-                <w:color w:val="FFFFFF" w:themeColor="background1"/>
-                <w:sz w:val="28"/>
-                <w:szCs w:val="28"/>
-              </w:rPr>
-            </w:pPr>
-            <w:r>
-              <w:rPr>
-                <w:rFonts w:ascii="Arial" w:hAnsi="Arial" w:cs="Arial"/>
-                <w:color w:val="FFFFFF" w:themeColor="background1"/>
+            <w:shd w:val="clear" w:color="auto" w:fill="auto"/>
+          </w:tcPr>
+          <w:p>
+            <w:pPr>
+              <w:spacing w:line="276" w:lineRule="auto"/>
+              <w:rPr>
+                <w:rFonts w:ascii="Arial" w:hAnsi="Arial" w:cs="Arial"/>
+                <w:sz w:val="28"/>
+                <w:szCs w:val="28"/>
+              </w:rPr>
+            </w:pPr>
+            <w:r>
+              <w:rPr>
+                <w:rFonts w:ascii="Arial" w:hAnsi="Arial" w:cs="Arial"/>
                 <w:sz w:val="28"/>
                 <w:szCs w:val="28"/>
               </w:rPr>
@@ -371,7 +367,6 @@
             <w:r>
               <w:rPr>
                 <w:rFonts w:ascii="Arial" w:hAnsi="Arial" w:cs="Arial"/>
-                <w:color w:val="FFFFFF" w:themeColor="background1"/>
                 <w:sz w:val="28"/>
                 <w:szCs w:val="28"/>
               </w:rPr>
@@ -382,60 +377,74 @@
         <w:tc>
           <w:tcPr>
             <w:tcW w:w="2096" w:type="dxa"/>
-            <w:shd w:val="clear" w:color="auto" w:fill="FF0000"/>
-          </w:tcPr>
-          <w:p>
-            <w:pPr>
-              <w:spacing w:line="276" w:lineRule="auto"/>
-              <w:rPr>
-                <w:color w:val="FFFFFF" w:themeColor="background1"/>
-              </w:rPr>
-            </w:pPr>
-            <w:r>
-              <w:rPr>
-                <w:rFonts w:ascii="Arial" w:hAnsi="Arial" w:cs="Arial"/>
-                <w:color w:val="FFFFFF" w:themeColor="background1"/>
-                <w:sz w:val="28"/>
-                <w:szCs w:val="28"/>
-              </w:rPr>
-              <w:t>L</w:t>
-            </w:r>
-            <w:r>
-              <w:rPr>
-                <w:rFonts w:ascii="Arial" w:hAnsi="Arial" w:cs="Arial"/>
-                <w:color w:val="FFFFFF" w:themeColor="background1"/>
-                <w:sz w:val="28"/>
-                <w:szCs w:val="28"/>
-              </w:rPr>
-              <w:t>ỗi</w:t>
-            </w:r>
-            <w:r>
-              <w:rPr>
-                <w:rFonts w:ascii="Arial" w:hAnsi="Arial" w:cs="Arial"/>
-                <w:color w:val="FFFFFF" w:themeColor="background1"/>
-                <w:sz w:val="28"/>
-                <w:szCs w:val="28"/>
-              </w:rPr>
-              <w:t xml:space="preserve"> không thể nhấn nút Lưu</w:t>
+            <w:shd w:val="clear" w:color="auto" w:fill="auto"/>
+          </w:tcPr>
+          <w:p>
+            <w:pPr>
+              <w:spacing w:line="276" w:lineRule="auto"/>
+            </w:pPr>
+            <w:r>
+              <w:rPr>
+                <w:rFonts w:ascii="Arial" w:hAnsi="Arial" w:cs="Arial"/>
+                <w:sz w:val="28"/>
+                <w:szCs w:val="28"/>
+              </w:rPr>
+              <w:t>Không lỗi (</w:t>
+            </w:r>
+            <w:r>
+              <w:rPr>
+                <w:rFonts w:ascii="Arial" w:hAnsi="Arial" w:cs="Arial"/>
+                <w:sz w:val="28"/>
+                <w:szCs w:val="28"/>
+              </w:rPr>
+              <w:t>Chỉ enter hoặc rời kh</w:t>
+            </w:r>
+            <w:r>
+              <w:rPr>
+                <w:rFonts w:ascii="Arial" w:hAnsi="Arial" w:cs="Arial"/>
+                <w:sz w:val="28"/>
+                <w:szCs w:val="28"/>
+              </w:rPr>
+              <w:t>ỏi</w:t>
+            </w:r>
+            <w:r>
+              <w:rPr>
+                <w:rFonts w:ascii="Arial" w:hAnsi="Arial" w:cs="Arial"/>
+                <w:sz w:val="28"/>
+                <w:szCs w:val="28"/>
+              </w:rPr>
+              <w:t xml:space="preserve"> nút lưu sẽ check trong cơ sở dữ liệu và có cho lưu hay chưa</w:t>
+            </w:r>
+            <w:r>
+              <w:rPr>
+                <w:rFonts w:ascii="Arial" w:hAnsi="Arial" w:cs="Arial"/>
+                <w:sz w:val="28"/>
+                <w:szCs w:val="28"/>
+              </w:rPr>
+              <w:t xml:space="preserve"> </w:t>
+            </w:r>
+            <w:r>
+              <w:rPr>
+                <w:rFonts w:ascii="Arial" w:hAnsi="Arial" w:cs="Arial"/>
+                <w:sz w:val="28"/>
+                <w:szCs w:val="28"/>
+              </w:rPr>
+              <w:t>(Tránh việc check liên tục vào csdl)</w:t>
             </w:r>
           </w:p>
         </w:tc>
         <w:tc>
           <w:tcPr>
             <w:tcW w:w="1618" w:type="dxa"/>
-            <w:shd w:val="clear" w:color="auto" w:fill="FF0000"/>
-          </w:tcPr>
-          <w:p>
-            <w:pPr>
-              <w:spacing w:line="276" w:lineRule="auto"/>
-              <w:rPr>
-                <w:color w:val="FFFFFF" w:themeColor="background1"/>
-              </w:rPr>
-            </w:pPr>
-            <w:r>
-              <w:rPr>
-                <w:rFonts w:ascii="Arial" w:hAnsi="Arial" w:cs="Arial"/>
-                <w:color w:val="FFFFFF" w:themeColor="background1"/>
+            <w:shd w:val="clear" w:color="auto" w:fill="auto"/>
+          </w:tcPr>
+          <w:p>
+            <w:pPr>
+              <w:spacing w:line="276" w:lineRule="auto"/>
+            </w:pPr>
+            <w:r>
+              <w:rPr>
+                <w:rFonts w:ascii="Arial" w:hAnsi="Arial" w:cs="Arial"/>
                 <w:sz w:val="28"/>
                 <w:szCs w:val="28"/>
               </w:rPr>
@@ -444,7 +453,6 @@
             <w:r>
               <w:rPr>
                 <w:rFonts w:ascii="Arial" w:hAnsi="Arial" w:cs="Arial"/>
-                <w:color w:val="FFFFFF" w:themeColor="background1"/>
                 <w:sz w:val="28"/>
                 <w:szCs w:val="28"/>
               </w:rPr>
@@ -455,19 +463,15 @@
         <w:tc>
           <w:tcPr>
             <w:tcW w:w="1594" w:type="dxa"/>
-            <w:shd w:val="clear" w:color="auto" w:fill="FF0000"/>
-          </w:tcPr>
-          <w:p>
-            <w:pPr>
-              <w:spacing w:line="276" w:lineRule="auto"/>
-              <w:rPr>
-                <w:color w:val="FFFFFF" w:themeColor="background1"/>
-              </w:rPr>
-            </w:pPr>
-            <w:r>
-              <w:rPr>
-                <w:rFonts w:ascii="Arial" w:hAnsi="Arial" w:cs="Arial"/>
-                <w:color w:val="FFFFFF" w:themeColor="background1"/>
+            <w:shd w:val="clear" w:color="auto" w:fill="auto"/>
+          </w:tcPr>
+          <w:p>
+            <w:pPr>
+              <w:spacing w:line="276" w:lineRule="auto"/>
+            </w:pPr>
+            <w:r>
+              <w:rPr>
+                <w:rFonts w:ascii="Arial" w:hAnsi="Arial" w:cs="Arial"/>
                 <w:sz w:val="28"/>
                 <w:szCs w:val="28"/>
               </w:rPr>
@@ -480,22 +484,20 @@
         <w:tc>
           <w:tcPr>
             <w:tcW w:w="745" w:type="dxa"/>
-            <w:shd w:val="clear" w:color="auto" w:fill="FF0000"/>
-          </w:tcPr>
-          <w:p>
-            <w:pPr>
-              <w:spacing w:line="276" w:lineRule="auto"/>
-              <w:rPr>
-                <w:rFonts w:ascii="Arial" w:hAnsi="Arial" w:cs="Arial"/>
-                <w:color w:val="FFFFFF" w:themeColor="background1"/>
-                <w:sz w:val="28"/>
-                <w:szCs w:val="28"/>
-              </w:rPr>
-            </w:pPr>
-            <w:r>
-              <w:rPr>
-                <w:rFonts w:ascii="Arial" w:hAnsi="Arial" w:cs="Arial"/>
-                <w:color w:val="FFFFFF" w:themeColor="background1"/>
+            <w:shd w:val="clear" w:color="auto" w:fill="auto"/>
+          </w:tcPr>
+          <w:p>
+            <w:pPr>
+              <w:spacing w:line="276" w:lineRule="auto"/>
+              <w:rPr>
+                <w:rFonts w:ascii="Arial" w:hAnsi="Arial" w:cs="Arial"/>
+                <w:sz w:val="28"/>
+                <w:szCs w:val="28"/>
+              </w:rPr>
+            </w:pPr>
+            <w:r>
+              <w:rPr>
+                <w:rFonts w:ascii="Arial" w:hAnsi="Arial" w:cs="Arial"/>
                 <w:sz w:val="28"/>
                 <w:szCs w:val="28"/>
               </w:rPr>
@@ -512,22 +514,20 @@
               <w:bottom w:val="single" w:sz="4" w:space="0" w:color="auto"/>
               <w:right w:val="single" w:sz="4" w:space="0" w:color="auto"/>
             </w:tcBorders>
-            <w:shd w:val="clear" w:color="auto" w:fill="FF0000"/>
-          </w:tcPr>
-          <w:p>
-            <w:pPr>
-              <w:spacing w:line="276" w:lineRule="auto"/>
-              <w:rPr>
-                <w:rFonts w:ascii="Arial" w:hAnsi="Arial" w:cs="Arial"/>
-                <w:color w:val="FFFFFF" w:themeColor="background1"/>
-                <w:sz w:val="28"/>
-                <w:szCs w:val="28"/>
-              </w:rPr>
-            </w:pPr>
-            <w:r>
-              <w:rPr>
-                <w:rFonts w:ascii="Arial" w:hAnsi="Arial" w:cs="Arial"/>
-                <w:color w:val="FFFFFF" w:themeColor="background1"/>
+            <w:shd w:val="clear" w:color="auto" w:fill="auto"/>
+          </w:tcPr>
+          <w:p>
+            <w:pPr>
+              <w:spacing w:line="276" w:lineRule="auto"/>
+              <w:rPr>
+                <w:rFonts w:ascii="Arial" w:hAnsi="Arial" w:cs="Arial"/>
+                <w:sz w:val="28"/>
+                <w:szCs w:val="28"/>
+              </w:rPr>
+            </w:pPr>
+            <w:r>
+              <w:rPr>
+                <w:rFonts w:ascii="Arial" w:hAnsi="Arial" w:cs="Arial"/>
                 <w:sz w:val="28"/>
                 <w:szCs w:val="28"/>
               </w:rPr>
@@ -538,45 +538,39 @@
         <w:tc>
           <w:tcPr>
             <w:tcW w:w="2096" w:type="dxa"/>
-            <w:shd w:val="clear" w:color="auto" w:fill="FF0000"/>
-          </w:tcPr>
-          <w:p>
-            <w:pPr>
-              <w:spacing w:line="276" w:lineRule="auto"/>
-              <w:rPr>
-                <w:rFonts w:ascii="Arial" w:hAnsi="Arial" w:cs="Arial"/>
-                <w:color w:val="FFFFFF" w:themeColor="background1"/>
-                <w:sz w:val="28"/>
-                <w:szCs w:val="28"/>
-              </w:rPr>
-            </w:pPr>
-            <w:r>
-              <w:rPr>
-                <w:rFonts w:ascii="Arial" w:hAnsi="Arial" w:cs="Arial"/>
-                <w:color w:val="FFFFFF" w:themeColor="background1"/>
-                <w:sz w:val="28"/>
-                <w:szCs w:val="28"/>
-              </w:rPr>
-              <w:t>Lỗi không thể nhấn nút Lưu</w:t>
+            <w:shd w:val="clear" w:color="auto" w:fill="auto"/>
+          </w:tcPr>
+          <w:p>
+            <w:pPr>
+              <w:spacing w:line="276" w:lineRule="auto"/>
+              <w:rPr>
+                <w:rFonts w:ascii="Arial" w:hAnsi="Arial" w:cs="Arial"/>
+                <w:sz w:val="28"/>
+                <w:szCs w:val="28"/>
+              </w:rPr>
+            </w:pPr>
+            <w:r>
+              <w:rPr>
+                <w:rFonts w:ascii="Arial" w:hAnsi="Arial" w:cs="Arial"/>
+                <w:sz w:val="28"/>
+                <w:szCs w:val="28"/>
+              </w:rPr>
+              <w:t>Không lỗi (Chỉ enter hoặc rời khỏi nút lưu sẽ check trong cơ sở dữ liệu và có cho lưu hay chưa (Tránh việc check liên tục vào csdl)</w:t>
             </w:r>
           </w:p>
         </w:tc>
         <w:tc>
           <w:tcPr>
             <w:tcW w:w="1618" w:type="dxa"/>
-            <w:shd w:val="clear" w:color="auto" w:fill="FF0000"/>
-          </w:tcPr>
-          <w:p>
-            <w:pPr>
-              <w:spacing w:line="276" w:lineRule="auto"/>
-              <w:rPr>
-                <w:color w:val="FFFFFF" w:themeColor="background1"/>
-              </w:rPr>
-            </w:pPr>
-            <w:r>
-              <w:rPr>
-                <w:rFonts w:ascii="Arial" w:hAnsi="Arial" w:cs="Arial"/>
-                <w:color w:val="FFFFFF" w:themeColor="background1"/>
+            <w:shd w:val="clear" w:color="auto" w:fill="auto"/>
+          </w:tcPr>
+          <w:p>
+            <w:pPr>
+              <w:spacing w:line="276" w:lineRule="auto"/>
+            </w:pPr>
+            <w:r>
+              <w:rPr>
+                <w:rFonts w:ascii="Arial" w:hAnsi="Arial" w:cs="Arial"/>
                 <w:sz w:val="28"/>
                 <w:szCs w:val="28"/>
               </w:rPr>
@@ -587,22 +581,20 @@
         <w:tc>
           <w:tcPr>
             <w:tcW w:w="1594" w:type="dxa"/>
-            <w:shd w:val="clear" w:color="auto" w:fill="FF0000"/>
-          </w:tcPr>
-          <w:p>
-            <w:pPr>
-              <w:spacing w:line="276" w:lineRule="auto"/>
-              <w:rPr>
-                <w:rFonts w:ascii="Arial" w:hAnsi="Arial" w:cs="Arial"/>
-                <w:color w:val="FFFFFF" w:themeColor="background1"/>
-                <w:sz w:val="28"/>
-                <w:szCs w:val="28"/>
-              </w:rPr>
-            </w:pPr>
-            <w:r>
-              <w:rPr>
-                <w:rFonts w:ascii="Arial" w:hAnsi="Arial" w:cs="Arial"/>
-                <w:color w:val="FFFFFF" w:themeColor="background1"/>
+            <w:shd w:val="clear" w:color="auto" w:fill="auto"/>
+          </w:tcPr>
+          <w:p>
+            <w:pPr>
+              <w:spacing w:line="276" w:lineRule="auto"/>
+              <w:rPr>
+                <w:rFonts w:ascii="Arial" w:hAnsi="Arial" w:cs="Arial"/>
+                <w:sz w:val="28"/>
+                <w:szCs w:val="28"/>
+              </w:rPr>
+            </w:pPr>
+            <w:r>
+              <w:rPr>
+                <w:rFonts w:ascii="Arial" w:hAnsi="Arial" w:cs="Arial"/>
                 <w:sz w:val="28"/>
                 <w:szCs w:val="28"/>
               </w:rPr>
@@ -765,23 +757,7 @@
                 <w:sz w:val="28"/>
                 <w:szCs w:val="28"/>
               </w:rPr>
-              <w:t xml:space="preserve">Thêm mới – </w:t>
-            </w:r>
-            <w:r>
-              <w:rPr>
-                <w:rFonts w:ascii="Arial" w:hAnsi="Arial" w:cs="Arial"/>
-                <w:sz w:val="28"/>
-                <w:szCs w:val="28"/>
-              </w:rPr>
-              <w:t xml:space="preserve">nhập tên món, thay đổi giá bằng </w:t>
-            </w:r>
-            <w:r>
-              <w:rPr>
-                <w:rFonts w:ascii="Arial" w:hAnsi="Arial" w:cs="Arial"/>
-                <w:sz w:val="28"/>
-                <w:szCs w:val="28"/>
-              </w:rPr>
-              <w:t>nhập textbox, chỉ nhập số</w:t>
+              <w:t>Thêm mới – nhập tên món, thay đổi giá bằng nhập textbox, chỉ nhập số</w:t>
             </w:r>
           </w:p>
         </w:tc>
@@ -857,6 +833,7 @@
                 <w:sz w:val="28"/>
                 <w:szCs w:val="28"/>
               </w:rPr>
+              <w:lastRenderedPageBreak/>
               <w:t>6</w:t>
             </w:r>
           </w:p>
@@ -886,15 +863,7 @@
                 <w:sz w:val="28"/>
                 <w:szCs w:val="28"/>
               </w:rPr>
-              <w:t xml:space="preserve">Thêm mới – nhập tên món, thay đổi giá bằng nhập textbox, </w:t>
-            </w:r>
-            <w:r>
-              <w:rPr>
-                <w:rFonts w:ascii="Arial" w:hAnsi="Arial" w:cs="Arial"/>
-                <w:sz w:val="28"/>
-                <w:szCs w:val="28"/>
-              </w:rPr>
-              <w:t>nhập số và các kí tự khác số</w:t>
+              <w:t>Thêm mới – nhập tên món, thay đổi giá bằng nhập textbox, nhập số và các kí tự khác số</w:t>
             </w:r>
           </w:p>
         </w:tc>
@@ -999,31 +968,7 @@
                 <w:sz w:val="28"/>
                 <w:szCs w:val="28"/>
               </w:rPr>
-              <w:t xml:space="preserve">Thêm mới – nhập tên món, thay đổi </w:t>
-            </w:r>
-            <w:r>
-              <w:rPr>
-                <w:rFonts w:ascii="Arial" w:hAnsi="Arial" w:cs="Arial"/>
-                <w:sz w:val="28"/>
-                <w:szCs w:val="28"/>
-              </w:rPr>
-              <w:t>sale</w:t>
-            </w:r>
-            <w:r>
-              <w:rPr>
-                <w:rFonts w:ascii="Arial" w:hAnsi="Arial" w:cs="Arial"/>
-                <w:sz w:val="28"/>
-                <w:szCs w:val="28"/>
-              </w:rPr>
-              <w:t xml:space="preserve"> bằng </w:t>
-            </w:r>
-            <w:r>
-              <w:rPr>
-                <w:rFonts w:ascii="Arial" w:hAnsi="Arial" w:cs="Arial"/>
-                <w:sz w:val="28"/>
-                <w:szCs w:val="28"/>
-              </w:rPr>
-              <w:t>nút</w:t>
+              <w:t>Thêm mới – nhập tên món, thay đổi sale bằng nút</w:t>
             </w:r>
           </w:p>
         </w:tc>
@@ -1128,23 +1073,7 @@
                 <w:sz w:val="28"/>
                 <w:szCs w:val="28"/>
               </w:rPr>
-              <w:t xml:space="preserve">Thêm mới – nhập tên món, thay đổi </w:t>
-            </w:r>
-            <w:r>
-              <w:rPr>
-                <w:rFonts w:ascii="Arial" w:hAnsi="Arial" w:cs="Arial"/>
-                <w:sz w:val="28"/>
-                <w:szCs w:val="28"/>
-              </w:rPr>
-              <w:t>sale</w:t>
-            </w:r>
-            <w:r>
-              <w:rPr>
-                <w:rFonts w:ascii="Arial" w:hAnsi="Arial" w:cs="Arial"/>
-                <w:sz w:val="28"/>
-                <w:szCs w:val="28"/>
-              </w:rPr>
-              <w:t xml:space="preserve"> bằng nhập textbox, chỉ nhập số</w:t>
+              <w:t>Thêm mới – nhập tên món, thay đổi sale bằng nhập textbox, chỉ nhập số</w:t>
             </w:r>
           </w:p>
         </w:tc>
@@ -1249,40 +1178,7 @@
                 <w:sz w:val="28"/>
                 <w:szCs w:val="28"/>
               </w:rPr>
-              <w:t xml:space="preserve">Thêm mới – nhập tên món, thay đổi </w:t>
-            </w:r>
-            <w:r>
-              <w:rPr>
-                <w:rFonts w:ascii="Arial" w:hAnsi="Arial" w:cs="Arial"/>
-                <w:sz w:val="28"/>
-                <w:szCs w:val="28"/>
-              </w:rPr>
-              <w:t>sale</w:t>
-            </w:r>
-            <w:r>
-              <w:rPr>
-                <w:rFonts w:ascii="Arial" w:hAnsi="Arial" w:cs="Arial"/>
-                <w:sz w:val="28"/>
-                <w:szCs w:val="28"/>
-              </w:rPr>
-              <w:t xml:space="preserve"> bằng </w:t>
-            </w:r>
-            <w:r>
-              <w:rPr>
-                <w:rFonts w:ascii="Arial" w:hAnsi="Arial" w:cs="Arial"/>
-                <w:sz w:val="28"/>
-                <w:szCs w:val="28"/>
-              </w:rPr>
-              <w:lastRenderedPageBreak/>
-              <w:t xml:space="preserve">nhập textbox, </w:t>
-            </w:r>
-            <w:r>
-              <w:rPr>
-                <w:rFonts w:ascii="Arial" w:hAnsi="Arial" w:cs="Arial"/>
-                <w:sz w:val="28"/>
-                <w:szCs w:val="28"/>
-              </w:rPr>
-              <w:t>nhập số và các kí tự khác số</w:t>
+              <w:t>Thêm mới – nhập tên món, thay đổi sale bằng nhập textbox, nhập số và các kí tự khác số</w:t>
             </w:r>
           </w:p>
         </w:tc>
@@ -1300,7 +1196,6 @@
                 <w:sz w:val="28"/>
                 <w:szCs w:val="28"/>
               </w:rPr>
-              <w:lastRenderedPageBreak/>
               <w:t>Không lỗi</w:t>
             </w:r>
           </w:p>
@@ -1493,15 +1388,7 @@
                 <w:sz w:val="28"/>
                 <w:szCs w:val="28"/>
               </w:rPr>
-              <w:t xml:space="preserve">Thêm mới – nhập tên món, đổi </w:t>
-            </w:r>
-            <w:r>
-              <w:rPr>
-                <w:rFonts w:ascii="Arial" w:hAnsi="Arial" w:cs="Arial"/>
-                <w:sz w:val="28"/>
-                <w:szCs w:val="28"/>
-              </w:rPr>
-              <w:t>đánh giá</w:t>
+              <w:t>Thêm mới – nhập tên món, đổi đánh giá</w:t>
             </w:r>
           </w:p>
         </w:tc>
@@ -1606,15 +1493,7 @@
                 <w:sz w:val="28"/>
                 <w:szCs w:val="28"/>
               </w:rPr>
-              <w:t xml:space="preserve">Thêm mới – nhập tên món, </w:t>
-            </w:r>
-            <w:r>
-              <w:rPr>
-                <w:rFonts w:ascii="Arial" w:hAnsi="Arial" w:cs="Arial"/>
-                <w:sz w:val="28"/>
-                <w:szCs w:val="28"/>
-              </w:rPr>
-              <w:t>đổi loại món</w:t>
+              <w:t>Thêm mới – nhập tên món, đổi loại món</w:t>
             </w:r>
           </w:p>
         </w:tc>
@@ -1725,16 +1604,7 @@
                 <w:sz w:val="28"/>
                 <w:szCs w:val="28"/>
               </w:rPr>
-              <w:t xml:space="preserve">Thêm mới – nhập tên món, </w:t>
-            </w:r>
-            <w:r>
-              <w:rPr>
-                <w:rFonts w:ascii="Arial" w:hAnsi="Arial" w:cs="Arial"/>
-                <w:color w:val="FFFFFF" w:themeColor="background1"/>
-                <w:sz w:val="28"/>
-                <w:szCs w:val="28"/>
-              </w:rPr>
-              <w:t>không nhập đánh giá</w:t>
+              <w:t>Thêm mới – nhập tên món, không nhập đánh giá</w:t>
             </w:r>
           </w:p>
         </w:tc>
@@ -1866,15 +1736,7 @@
                 <w:sz w:val="28"/>
                 <w:szCs w:val="28"/>
               </w:rPr>
-              <w:t xml:space="preserve">Thêm mới – nhập tên món, </w:t>
-            </w:r>
-            <w:r>
-              <w:rPr>
-                <w:rFonts w:ascii="Arial" w:hAnsi="Arial" w:cs="Arial"/>
-                <w:sz w:val="28"/>
-                <w:szCs w:val="28"/>
-              </w:rPr>
-              <w:t>nhập đánh giá</w:t>
+              <w:t>Thêm mới – nhập tên món, nhập đánh giá</w:t>
             </w:r>
           </w:p>
         </w:tc>
@@ -1988,16 +1850,7 @@
                 <w:sz w:val="28"/>
                 <w:szCs w:val="28"/>
               </w:rPr>
-              <w:t xml:space="preserve">Thêm mới – nhập tên món, </w:t>
-            </w:r>
-            <w:r>
-              <w:rPr>
-                <w:rFonts w:ascii="Arial" w:hAnsi="Arial" w:cs="Arial"/>
-                <w:color w:val="FFFFFF" w:themeColor="background1"/>
-                <w:sz w:val="28"/>
-                <w:szCs w:val="28"/>
-              </w:rPr>
-              <w:t>thay đổi hình ảnh</w:t>
+              <w:t>Thêm mới – nhập tên món, thay đổi hình ảnh</w:t>
             </w:r>
           </w:p>
         </w:tc>
@@ -2023,18 +1876,7 @@
                 <w:sz w:val="28"/>
                 <w:szCs w:val="28"/>
               </w:rPr>
-              <w:t>Lỗ</w:t>
-            </w:r>
-            <w:bookmarkStart w:id="0" w:name="_GoBack"/>
-            <w:bookmarkEnd w:id="0"/>
-            <w:r>
-              <w:rPr>
-                <w:rFonts w:ascii="Arial" w:hAnsi="Arial" w:cs="Arial"/>
-                <w:color w:val="FFFFFF" w:themeColor="background1"/>
-                <w:sz w:val="28"/>
-                <w:szCs w:val="28"/>
-              </w:rPr>
-              <w:t>i đường dẫn hình ảnh không đúng trong cơ sở dữ liệu</w:t>
+              <w:t>Lỗi đường dẫn hình ảnh không đúng trong cơ sở dữ liệu</w:t>
             </w:r>
           </w:p>
         </w:tc>
@@ -2086,22 +1928,20 @@
         <w:tc>
           <w:tcPr>
             <w:tcW w:w="745" w:type="dxa"/>
-            <w:shd w:val="clear" w:color="auto" w:fill="FF0000"/>
-          </w:tcPr>
-          <w:p>
-            <w:pPr>
-              <w:spacing w:line="276" w:lineRule="auto"/>
-              <w:rPr>
-                <w:rFonts w:ascii="Arial" w:hAnsi="Arial" w:cs="Arial"/>
-                <w:color w:val="FFFFFF" w:themeColor="background1"/>
-                <w:sz w:val="28"/>
-                <w:szCs w:val="28"/>
-              </w:rPr>
-            </w:pPr>
-            <w:r>
-              <w:rPr>
-                <w:rFonts w:ascii="Arial" w:hAnsi="Arial" w:cs="Arial"/>
-                <w:color w:val="FFFFFF" w:themeColor="background1"/>
+            <w:shd w:val="clear" w:color="auto" w:fill="auto"/>
+          </w:tcPr>
+          <w:p>
+            <w:pPr>
+              <w:spacing w:line="276" w:lineRule="auto"/>
+              <w:rPr>
+                <w:rFonts w:ascii="Arial" w:hAnsi="Arial" w:cs="Arial"/>
+                <w:sz w:val="28"/>
+                <w:szCs w:val="28"/>
+              </w:rPr>
+            </w:pPr>
+            <w:r>
+              <w:rPr>
+                <w:rFonts w:ascii="Arial" w:hAnsi="Arial" w:cs="Arial"/>
                 <w:sz w:val="28"/>
                 <w:szCs w:val="28"/>
               </w:rPr>
@@ -2118,77 +1958,71 @@
               <w:bottom w:val="single" w:sz="4" w:space="0" w:color="auto"/>
               <w:right w:val="single" w:sz="4" w:space="0" w:color="auto"/>
             </w:tcBorders>
-            <w:shd w:val="clear" w:color="auto" w:fill="FF0000"/>
-          </w:tcPr>
-          <w:p>
-            <w:pPr>
-              <w:spacing w:line="276" w:lineRule="auto"/>
-              <w:rPr>
-                <w:rFonts w:ascii="Arial" w:hAnsi="Arial" w:cs="Arial"/>
-                <w:color w:val="FFFFFF" w:themeColor="background1"/>
-                <w:sz w:val="28"/>
-                <w:szCs w:val="28"/>
-              </w:rPr>
-            </w:pPr>
-            <w:r>
-              <w:rPr>
-                <w:rFonts w:ascii="Arial" w:hAnsi="Arial" w:cs="Arial"/>
-                <w:color w:val="FFFFFF" w:themeColor="background1"/>
-                <w:sz w:val="28"/>
-                <w:szCs w:val="28"/>
-              </w:rPr>
-              <w:t>Thêm mới –</w:t>
-            </w:r>
-            <w:r>
-              <w:rPr>
-                <w:rFonts w:ascii="Arial" w:hAnsi="Arial" w:cs="Arial"/>
-                <w:color w:val="FFFFFF" w:themeColor="background1"/>
-                <w:sz w:val="28"/>
-                <w:szCs w:val="28"/>
-              </w:rPr>
-              <w:t xml:space="preserve"> thay đổi tất cả thuộc tính trừ sửa ảnh</w:t>
+            <w:shd w:val="clear" w:color="auto" w:fill="auto"/>
+          </w:tcPr>
+          <w:p>
+            <w:pPr>
+              <w:spacing w:line="276" w:lineRule="auto"/>
+              <w:rPr>
+                <w:rFonts w:ascii="Arial" w:hAnsi="Arial" w:cs="Arial"/>
+                <w:sz w:val="28"/>
+                <w:szCs w:val="28"/>
+              </w:rPr>
+            </w:pPr>
+            <w:r>
+              <w:rPr>
+                <w:rFonts w:ascii="Arial" w:hAnsi="Arial" w:cs="Arial"/>
+                <w:sz w:val="28"/>
+                <w:szCs w:val="28"/>
+              </w:rPr>
+              <w:t>Thêm mới – thay đổi tất cả thuộc tính trừ sửa ảnh</w:t>
             </w:r>
           </w:p>
         </w:tc>
         <w:tc>
           <w:tcPr>
             <w:tcW w:w="2096" w:type="dxa"/>
-            <w:shd w:val="clear" w:color="auto" w:fill="FF0000"/>
-          </w:tcPr>
-          <w:p>
-            <w:pPr>
-              <w:spacing w:line="276" w:lineRule="auto"/>
-              <w:rPr>
-                <w:rFonts w:ascii="Arial" w:hAnsi="Arial" w:cs="Arial"/>
-                <w:color w:val="FFFFFF" w:themeColor="background1"/>
-                <w:sz w:val="28"/>
-                <w:szCs w:val="28"/>
-              </w:rPr>
-            </w:pPr>
-            <w:r>
-              <w:rPr>
-                <w:rFonts w:ascii="Arial" w:hAnsi="Arial" w:cs="Arial"/>
-                <w:color w:val="FFFFFF" w:themeColor="background1"/>
-                <w:sz w:val="28"/>
-                <w:szCs w:val="28"/>
-              </w:rPr>
-              <w:t>Lỗi nếu nhập tên món sau cùng thì không thể nhấn nút Lưu mà phải thay đổi một thuộc tính thì mới có thể nhấn nút Lưu</w:t>
+            <w:shd w:val="clear" w:color="auto" w:fill="auto"/>
+          </w:tcPr>
+          <w:p>
+            <w:pPr>
+              <w:spacing w:line="276" w:lineRule="auto"/>
+            </w:pPr>
+            <w:r>
+              <w:rPr>
+                <w:rFonts w:ascii="Arial" w:hAnsi="Arial" w:cs="Arial"/>
+                <w:sz w:val="28"/>
+                <w:szCs w:val="28"/>
+              </w:rPr>
+              <w:t xml:space="preserve">Không lỗi (Chỉ enter hoặc rời khỏi nút lưu sẽ </w:t>
+            </w:r>
+            <w:r>
+              <w:rPr>
+                <w:rFonts w:ascii="Arial" w:hAnsi="Arial" w:cs="Arial"/>
+                <w:sz w:val="28"/>
+                <w:szCs w:val="28"/>
+              </w:rPr>
+              <w:lastRenderedPageBreak/>
+              <w:t>check trong cơ sở dữ liệu và có cho lưu hay chưa (Tránh việc check liên tục vào csdl)</w:t>
             </w:r>
           </w:p>
         </w:tc>
         <w:tc>
           <w:tcPr>
             <w:tcW w:w="1618" w:type="dxa"/>
-            <w:shd w:val="clear" w:color="auto" w:fill="FF0000"/>
-          </w:tcPr>
-          <w:p>
-            <w:r>
-              <w:rPr>
-                <w:rFonts w:ascii="Arial" w:hAnsi="Arial" w:cs="Arial"/>
-                <w:color w:val="FFFFFF" w:themeColor="background1"/>
-                <w:sz w:val="28"/>
-                <w:szCs w:val="28"/>
-              </w:rPr>
+            <w:shd w:val="clear" w:color="auto" w:fill="auto"/>
+          </w:tcPr>
+          <w:p>
+            <w:pPr>
+              <w:spacing w:line="276" w:lineRule="auto"/>
+            </w:pPr>
+            <w:r>
+              <w:rPr>
+                <w:rFonts w:ascii="Arial" w:hAnsi="Arial" w:cs="Arial"/>
+                <w:sz w:val="28"/>
+                <w:szCs w:val="28"/>
+              </w:rPr>
+              <w:lastRenderedPageBreak/>
               <w:t>30/12/2018</w:t>
             </w:r>
           </w:p>
@@ -2196,22 +2030,20 @@
         <w:tc>
           <w:tcPr>
             <w:tcW w:w="1594" w:type="dxa"/>
-            <w:shd w:val="clear" w:color="auto" w:fill="FF0000"/>
-          </w:tcPr>
-          <w:p>
-            <w:pPr>
-              <w:spacing w:line="276" w:lineRule="auto"/>
-              <w:rPr>
-                <w:rFonts w:ascii="Arial" w:hAnsi="Arial" w:cs="Arial"/>
-                <w:color w:val="FFFFFF" w:themeColor="background1"/>
-                <w:sz w:val="28"/>
-                <w:szCs w:val="28"/>
-              </w:rPr>
-            </w:pPr>
-            <w:r>
-              <w:rPr>
-                <w:rFonts w:ascii="Arial" w:hAnsi="Arial" w:cs="Arial"/>
-                <w:color w:val="FFFFFF" w:themeColor="background1"/>
+            <w:shd w:val="clear" w:color="auto" w:fill="auto"/>
+          </w:tcPr>
+          <w:p>
+            <w:pPr>
+              <w:spacing w:line="276" w:lineRule="auto"/>
+              <w:rPr>
+                <w:rFonts w:ascii="Arial" w:hAnsi="Arial" w:cs="Arial"/>
+                <w:sz w:val="28"/>
+                <w:szCs w:val="28"/>
+              </w:rPr>
+            </w:pPr>
+            <w:r>
+              <w:rPr>
+                <w:rFonts w:ascii="Arial" w:hAnsi="Arial" w:cs="Arial"/>
                 <w:sz w:val="28"/>
                 <w:szCs w:val="28"/>
               </w:rPr>
@@ -2275,25 +2107,7 @@
                 <w:sz w:val="28"/>
                 <w:szCs w:val="28"/>
               </w:rPr>
-              <w:t>Thêm mới – nhập tên món,</w:t>
-            </w:r>
-            <w:r>
-              <w:rPr>
-                <w:rFonts w:ascii="Arial" w:hAnsi="Arial" w:cs="Arial"/>
-                <w:color w:val="FFFFFF" w:themeColor="background1"/>
-                <w:sz w:val="28"/>
-                <w:szCs w:val="28"/>
-              </w:rPr>
-              <w:t xml:space="preserve"> </w:t>
-            </w:r>
-            <w:r>
-              <w:rPr>
-                <w:rFonts w:ascii="Arial" w:hAnsi="Arial" w:cs="Arial"/>
-                <w:color w:val="FFFFFF" w:themeColor="background1"/>
-                <w:sz w:val="28"/>
-                <w:szCs w:val="28"/>
-              </w:rPr>
-              <w:t>thay đổi tất cả thuộc tính</w:t>
+              <w:t>Thêm mới – nhập tên món, thay đổi tất cả thuộc tính</w:t>
             </w:r>
           </w:p>
         </w:tc>
@@ -2448,7 +2262,18 @@
                 <w:sz w:val="28"/>
                 <w:szCs w:val="28"/>
               </w:rPr>
-              <w:t>Lỗi không thể nhấn nút Lưu</w:t>
+              <w:t>Lỗi không t</w:t>
+            </w:r>
+            <w:bookmarkStart w:id="0" w:name="_GoBack"/>
+            <w:bookmarkEnd w:id="0"/>
+            <w:r>
+              <w:rPr>
+                <w:rFonts w:ascii="Arial" w:hAnsi="Arial" w:cs="Arial"/>
+                <w:color w:val="FFFFFF" w:themeColor="background1"/>
+                <w:sz w:val="28"/>
+                <w:szCs w:val="28"/>
+              </w:rPr>
+              <w:t>hể nhấn nút Lưu</w:t>
             </w:r>
           </w:p>
         </w:tc>
@@ -2519,7 +2344,6 @@
                 <w:sz w:val="28"/>
                 <w:szCs w:val="28"/>
               </w:rPr>
-              <w:lastRenderedPageBreak/>
               <w:t>19</w:t>
             </w:r>
           </w:p>
@@ -2681,16 +2505,7 @@
                 <w:sz w:val="28"/>
                 <w:szCs w:val="28"/>
               </w:rPr>
-              <w:t xml:space="preserve">Sửa món – chỉ sửa giá bằng </w:t>
-            </w:r>
-            <w:r>
-              <w:rPr>
-                <w:rFonts w:ascii="Arial" w:hAnsi="Arial" w:cs="Arial"/>
-                <w:color w:val="FFFFFF" w:themeColor="background1"/>
-                <w:sz w:val="28"/>
-                <w:szCs w:val="28"/>
-              </w:rPr>
-              <w:t>nhập textbox</w:t>
+              <w:t>Sửa món – chỉ sửa giá bằng nhập textbox</w:t>
             </w:r>
           </w:p>
         </w:tc>
@@ -2810,25 +2625,7 @@
                 <w:sz w:val="28"/>
                 <w:szCs w:val="28"/>
               </w:rPr>
-              <w:t xml:space="preserve">Sửa món – chỉ sửa </w:t>
-            </w:r>
-            <w:r>
-              <w:rPr>
-                <w:rFonts w:ascii="Arial" w:hAnsi="Arial" w:cs="Arial"/>
-                <w:color w:val="FFFFFF" w:themeColor="background1"/>
-                <w:sz w:val="28"/>
-                <w:szCs w:val="28"/>
-              </w:rPr>
-              <w:t>sale</w:t>
-            </w:r>
-            <w:r>
-              <w:rPr>
-                <w:rFonts w:ascii="Arial" w:hAnsi="Arial" w:cs="Arial"/>
-                <w:color w:val="FFFFFF" w:themeColor="background1"/>
-                <w:sz w:val="28"/>
-                <w:szCs w:val="28"/>
-              </w:rPr>
-              <w:t xml:space="preserve"> bằng nút</w:t>
+              <w:t>Sửa món – chỉ sửa sale bằng nút</w:t>
             </w:r>
           </w:p>
         </w:tc>
@@ -2948,25 +2745,7 @@
                 <w:sz w:val="28"/>
                 <w:szCs w:val="28"/>
               </w:rPr>
-              <w:t xml:space="preserve">Sửa món – chỉ sửa </w:t>
-            </w:r>
-            <w:r>
-              <w:rPr>
-                <w:rFonts w:ascii="Arial" w:hAnsi="Arial" w:cs="Arial"/>
-                <w:color w:val="FFFFFF" w:themeColor="background1"/>
-                <w:sz w:val="28"/>
-                <w:szCs w:val="28"/>
-              </w:rPr>
-              <w:t>sale</w:t>
-            </w:r>
-            <w:r>
-              <w:rPr>
-                <w:rFonts w:ascii="Arial" w:hAnsi="Arial" w:cs="Arial"/>
-                <w:color w:val="FFFFFF" w:themeColor="background1"/>
-                <w:sz w:val="28"/>
-                <w:szCs w:val="28"/>
-              </w:rPr>
-              <w:t xml:space="preserve"> bằng nhập textbox</w:t>
+              <w:t>Sửa món – chỉ sửa sale bằng nhập textbox</w:t>
             </w:r>
           </w:p>
         </w:tc>
@@ -3086,16 +2865,7 @@
                 <w:sz w:val="28"/>
                 <w:szCs w:val="28"/>
               </w:rPr>
-              <w:t xml:space="preserve">Sửa món – chỉ </w:t>
-            </w:r>
-            <w:r>
-              <w:rPr>
-                <w:rFonts w:ascii="Arial" w:hAnsi="Arial" w:cs="Arial"/>
-                <w:color w:val="FFFFFF" w:themeColor="background1"/>
-                <w:sz w:val="28"/>
-                <w:szCs w:val="28"/>
-              </w:rPr>
-              <w:t>thay đổi trạng thái</w:t>
+              <w:t>Sửa món – chỉ thay đổi trạng thái</w:t>
             </w:r>
           </w:p>
         </w:tc>
@@ -3215,16 +2985,7 @@
                 <w:sz w:val="28"/>
                 <w:szCs w:val="28"/>
               </w:rPr>
-              <w:t>Sửa món – chỉ thay đổi</w:t>
-            </w:r>
-            <w:r>
-              <w:rPr>
-                <w:rFonts w:ascii="Arial" w:hAnsi="Arial" w:cs="Arial"/>
-                <w:color w:val="FFFFFF" w:themeColor="background1"/>
-                <w:sz w:val="28"/>
-                <w:szCs w:val="28"/>
-              </w:rPr>
-              <w:t xml:space="preserve"> đánh giá</w:t>
+              <w:t>Sửa món – chỉ thay đổi đánh giá</w:t>
             </w:r>
           </w:p>
         </w:tc>
@@ -3344,16 +3105,7 @@
                 <w:sz w:val="28"/>
                 <w:szCs w:val="28"/>
               </w:rPr>
-              <w:t>Sửa món – chỉ thay đổi</w:t>
-            </w:r>
-            <w:r>
-              <w:rPr>
-                <w:rFonts w:ascii="Arial" w:hAnsi="Arial" w:cs="Arial"/>
-                <w:color w:val="FFFFFF" w:themeColor="background1"/>
-                <w:sz w:val="28"/>
-                <w:szCs w:val="28"/>
-              </w:rPr>
-              <w:t xml:space="preserve"> loại món</w:t>
+              <w:t>Sửa món – chỉ thay đổi loại món</w:t>
             </w:r>
           </w:p>
         </w:tc>
@@ -3473,16 +3225,7 @@
                 <w:sz w:val="28"/>
                 <w:szCs w:val="28"/>
               </w:rPr>
-              <w:t>Sửa món – chỉ thay đổi</w:t>
-            </w:r>
-            <w:r>
-              <w:rPr>
-                <w:rFonts w:ascii="Arial" w:hAnsi="Arial" w:cs="Arial"/>
-                <w:color w:val="FFFFFF" w:themeColor="background1"/>
-                <w:sz w:val="28"/>
-                <w:szCs w:val="28"/>
-              </w:rPr>
-              <w:t xml:space="preserve"> mô tả</w:t>
+              <w:t>Sửa món – chỉ thay đổi mô tả</w:t>
             </w:r>
           </w:p>
         </w:tc>
@@ -3688,6 +3431,7 @@
                 <w:sz w:val="28"/>
                 <w:szCs w:val="28"/>
               </w:rPr>
+              <w:lastRenderedPageBreak/>
               <w:t>28</w:t>
             </w:r>
           </w:p>

</xml_diff>